<commit_message>
Manual test - project 8040
</commit_message>
<xml_diff>
--- a/Manual test - project 8040.docx
+++ b/Manual test - project 8040.docx
@@ -173,7 +173,13 @@
               <w:cnfStyle w:val="000000000000" w:firstRow="0" w:lastRow="0" w:firstColumn="0" w:lastColumn="0" w:oddVBand="0" w:evenVBand="0" w:oddHBand="0" w:evenHBand="0" w:firstRowFirstColumn="0" w:firstRowLastColumn="0" w:lastRowFirstColumn="0" w:lastRowLastColumn="0"/>
             </w:pPr>
             <w:r>
-              <w:t>The user need to c</w:t>
+              <w:t>The user need</w:t>
+            </w:r>
+            <w:r>
+              <w:t>s</w:t>
+            </w:r>
+            <w:r>
+              <w:t xml:space="preserve"> to c</w:t>
             </w:r>
             <w:r>
               <w:t xml:space="preserve">omplete all the </w:t>
@@ -926,6 +932,701 @@
         </w:rPr>
       </w:pPr>
     </w:p>
+    <w:p>
+      <w:r>
+        <w:br w:type="page"/>
+      </w:r>
+    </w:p>
+    <w:tbl>
+      <w:tblPr>
+        <w:tblStyle w:val="TableGrid"/>
+        <w:tblpPr w:leftFromText="180" w:rightFromText="180" w:vertAnchor="text" w:horzAnchor="margin" w:tblpX="-714" w:tblpY="-125"/>
+        <w:tblOverlap w:val="never"/>
+        <w:tblW w:w="10490" w:type="dxa"/>
+        <w:tblLook w:val="04A0" w:firstRow="1" w:lastRow="0" w:firstColumn="1" w:lastColumn="0" w:noHBand="0" w:noVBand="1"/>
+      </w:tblPr>
+      <w:tblGrid>
+        <w:gridCol w:w="704"/>
+        <w:gridCol w:w="1701"/>
+        <w:gridCol w:w="3969"/>
+        <w:gridCol w:w="4116"/>
+      </w:tblGrid>
+      <w:tr>
+        <w:trPr>
+          <w:trHeight w:val="699"/>
+        </w:trPr>
+        <w:tc>
+          <w:tcPr>
+            <w:tcW w:w="704" w:type="dxa"/>
+          </w:tcPr>
+          <w:p>
+            <w:pPr>
+              <w:jc w:val="center"/>
+              <w:rPr>
+                <w:b/>
+                <w:bCs/>
+              </w:rPr>
+            </w:pPr>
+            <w:r>
+              <w:rPr>
+                <w:b/>
+                <w:bCs/>
+              </w:rPr>
+              <w:lastRenderedPageBreak/>
+              <w:t>ID</w:t>
+            </w:r>
+          </w:p>
+        </w:tc>
+        <w:tc>
+          <w:tcPr>
+            <w:tcW w:w="1701" w:type="dxa"/>
+          </w:tcPr>
+          <w:p>
+            <w:pPr>
+              <w:jc w:val="center"/>
+              <w:rPr>
+                <w:b/>
+                <w:bCs/>
+              </w:rPr>
+            </w:pPr>
+            <w:r>
+              <w:rPr>
+                <w:b/>
+                <w:bCs/>
+              </w:rPr>
+              <w:t>Title</w:t>
+            </w:r>
+          </w:p>
+        </w:tc>
+        <w:tc>
+          <w:tcPr>
+            <w:tcW w:w="3969" w:type="dxa"/>
+          </w:tcPr>
+          <w:p>
+            <w:pPr>
+              <w:rPr>
+                <w:b/>
+                <w:bCs/>
+              </w:rPr>
+            </w:pPr>
+            <w:r>
+              <w:rPr>
+                <w:b/>
+                <w:bCs/>
+              </w:rPr>
+              <w:t>Steps</w:t>
+            </w:r>
+          </w:p>
+        </w:tc>
+        <w:tc>
+          <w:tcPr>
+            <w:tcW w:w="4116" w:type="dxa"/>
+          </w:tcPr>
+          <w:p>
+            <w:pPr>
+              <w:jc w:val="center"/>
+              <w:rPr>
+                <w:b/>
+                <w:bCs/>
+              </w:rPr>
+            </w:pPr>
+            <w:r>
+              <w:rPr>
+                <w:b/>
+                <w:bCs/>
+              </w:rPr>
+              <w:t xml:space="preserve">Expected </w:t>
+            </w:r>
+            <w:proofErr w:type="spellStart"/>
+            <w:r>
+              <w:rPr>
+                <w:b/>
+                <w:bCs/>
+              </w:rPr>
+              <w:t>OutCome</w:t>
+            </w:r>
+            <w:proofErr w:type="spellEnd"/>
+          </w:p>
+        </w:tc>
+      </w:tr>
+      <w:tr>
+        <w:trPr>
+          <w:trHeight w:val="699"/>
+        </w:trPr>
+        <w:tc>
+          <w:tcPr>
+            <w:tcW w:w="704" w:type="dxa"/>
+          </w:tcPr>
+          <w:p>
+            <w:pPr>
+              <w:pStyle w:val="ListParagraph"/>
+              <w:numPr>
+                <w:ilvl w:val="0"/>
+                <w:numId w:val="15"/>
+              </w:numPr>
+              <w:jc w:val="center"/>
+            </w:pPr>
+          </w:p>
+        </w:tc>
+        <w:tc>
+          <w:tcPr>
+            <w:tcW w:w="1701" w:type="dxa"/>
+          </w:tcPr>
+          <w:p>
+            <w:pPr>
+              <w:jc w:val="center"/>
+            </w:pPr>
+            <w:r>
+              <w:t>Application gets launched</w:t>
+            </w:r>
+          </w:p>
+        </w:tc>
+        <w:tc>
+          <w:tcPr>
+            <w:tcW w:w="3969" w:type="dxa"/>
+          </w:tcPr>
+          <w:p>
+            <w:r>
+              <w:t>1. Launch the URL of the application</w:t>
+            </w:r>
+          </w:p>
+        </w:tc>
+        <w:tc>
+          <w:tcPr>
+            <w:tcW w:w="4116" w:type="dxa"/>
+          </w:tcPr>
+          <w:p>
+            <w:pPr>
+              <w:jc w:val="center"/>
+            </w:pPr>
+            <w:r>
+              <w:t>1. Application launched successfully</w:t>
+            </w:r>
+          </w:p>
+        </w:tc>
+      </w:tr>
+      <w:tr>
+        <w:trPr>
+          <w:trHeight w:val="298"/>
+        </w:trPr>
+        <w:tc>
+          <w:tcPr>
+            <w:tcW w:w="704" w:type="dxa"/>
+          </w:tcPr>
+          <w:p>
+            <w:pPr>
+              <w:pStyle w:val="ListParagraph"/>
+              <w:numPr>
+                <w:ilvl w:val="0"/>
+                <w:numId w:val="15"/>
+              </w:numPr>
+              <w:jc w:val="center"/>
+            </w:pPr>
+          </w:p>
+        </w:tc>
+        <w:tc>
+          <w:tcPr>
+            <w:tcW w:w="1701" w:type="dxa"/>
+          </w:tcPr>
+          <w:p>
+            <w:pPr>
+              <w:jc w:val="center"/>
+            </w:pPr>
+            <w:r>
+              <w:t>The customer gets added as a new customer</w:t>
+            </w:r>
+          </w:p>
+        </w:tc>
+        <w:tc>
+          <w:tcPr>
+            <w:tcW w:w="3969" w:type="dxa"/>
+          </w:tcPr>
+          <w:p>
+            <w:pPr>
+              <w:pStyle w:val="ListParagraph"/>
+              <w:numPr>
+                <w:ilvl w:val="0"/>
+                <w:numId w:val="14"/>
+              </w:numPr>
+            </w:pPr>
+            <w:r>
+              <w:t>Launch the URL of the application</w:t>
+            </w:r>
+          </w:p>
+          <w:p>
+            <w:pPr>
+              <w:pStyle w:val="ListParagraph"/>
+              <w:numPr>
+                <w:ilvl w:val="0"/>
+                <w:numId w:val="14"/>
+              </w:numPr>
+            </w:pPr>
+            <w:r>
+              <w:t>Customer clicks on the [New Customer]</w:t>
+            </w:r>
+          </w:p>
+          <w:p>
+            <w:pPr>
+              <w:pStyle w:val="ListParagraph"/>
+              <w:numPr>
+                <w:ilvl w:val="0"/>
+                <w:numId w:val="14"/>
+              </w:numPr>
+            </w:pPr>
+            <w:r>
+              <w:t>The customer enters the Name, Address, City, Phone Number, Email, Make, Model, Year</w:t>
+            </w:r>
+          </w:p>
+          <w:p>
+            <w:pPr>
+              <w:pStyle w:val="ListParagraph"/>
+              <w:numPr>
+                <w:ilvl w:val="0"/>
+                <w:numId w:val="14"/>
+              </w:numPr>
+            </w:pPr>
+            <w:r>
+              <w:t>Customers click the [Submit]</w:t>
+            </w:r>
+          </w:p>
+        </w:tc>
+        <w:tc>
+          <w:tcPr>
+            <w:tcW w:w="4116" w:type="dxa"/>
+          </w:tcPr>
+          <w:p>
+            <w:r>
+              <w:t>1. Application launched successfully</w:t>
+            </w:r>
+          </w:p>
+          <w:p>
+            <w:r>
+              <w:t>2. New Customer page gets opened successfully</w:t>
+            </w:r>
+          </w:p>
+          <w:p>
+            <w:r>
+              <w:t>3. Entered the values of Name, Address, City, Phone Number, Email, Make, Model Year successfully</w:t>
+            </w:r>
+          </w:p>
+          <w:p>
+            <w:r>
+              <w:t>4. Submitted all the data and stored it successfully</w:t>
+            </w:r>
+          </w:p>
+        </w:tc>
+      </w:tr>
+      <w:tr>
+        <w:trPr>
+          <w:trHeight w:val="311"/>
+        </w:trPr>
+        <w:tc>
+          <w:tcPr>
+            <w:tcW w:w="704" w:type="dxa"/>
+          </w:tcPr>
+          <w:p>
+            <w:pPr>
+              <w:pStyle w:val="ListParagraph"/>
+              <w:numPr>
+                <w:ilvl w:val="0"/>
+                <w:numId w:val="15"/>
+              </w:numPr>
+              <w:jc w:val="center"/>
+            </w:pPr>
+          </w:p>
+        </w:tc>
+        <w:tc>
+          <w:tcPr>
+            <w:tcW w:w="1701" w:type="dxa"/>
+          </w:tcPr>
+          <w:p>
+            <w:pPr>
+              <w:jc w:val="center"/>
+            </w:pPr>
+            <w:r>
+              <w:t xml:space="preserve">Customer views the details </w:t>
+            </w:r>
+          </w:p>
+        </w:tc>
+        <w:tc>
+          <w:tcPr>
+            <w:tcW w:w="3969" w:type="dxa"/>
+          </w:tcPr>
+          <w:p>
+            <w:r>
+              <w:t>1.  Launch the URL of the application</w:t>
+            </w:r>
+          </w:p>
+          <w:p>
+            <w:r>
+              <w:t>2. Customer scroll down to view the page</w:t>
+            </w:r>
+            <w:r>
+              <w:br/>
+              <w:t>3. Customer clicks on the [Link] to open the view page</w:t>
+            </w:r>
+          </w:p>
+          <w:p>
+            <w:pPr>
+              <w:jc w:val="center"/>
+            </w:pPr>
+          </w:p>
+        </w:tc>
+        <w:tc>
+          <w:tcPr>
+            <w:tcW w:w="4116" w:type="dxa"/>
+          </w:tcPr>
+          <w:p>
+            <w:pPr>
+              <w:pStyle w:val="ListParagraph"/>
+              <w:ind w:left="0"/>
+              <w:jc w:val="both"/>
+            </w:pPr>
+            <w:r>
+              <w:t>1. Application launched successfully</w:t>
+            </w:r>
+          </w:p>
+          <w:p>
+            <w:pPr>
+              <w:pStyle w:val="ListParagraph"/>
+              <w:ind w:left="0"/>
+              <w:jc w:val="both"/>
+            </w:pPr>
+            <w:r>
+              <w:t>2. Customer view the page successfully</w:t>
+            </w:r>
+          </w:p>
+          <w:p>
+            <w:pPr>
+              <w:pStyle w:val="ListParagraph"/>
+              <w:ind w:left="0"/>
+              <w:jc w:val="both"/>
+            </w:pPr>
+            <w:r>
+              <w:t>3. View page is displayed, and customer views the details successfully</w:t>
+            </w:r>
+          </w:p>
+        </w:tc>
+      </w:tr>
+      <w:tr>
+        <w:trPr>
+          <w:trHeight w:val="298"/>
+        </w:trPr>
+        <w:tc>
+          <w:tcPr>
+            <w:tcW w:w="704" w:type="dxa"/>
+          </w:tcPr>
+          <w:p>
+            <w:pPr>
+              <w:pStyle w:val="ListParagraph"/>
+              <w:numPr>
+                <w:ilvl w:val="0"/>
+                <w:numId w:val="15"/>
+              </w:numPr>
+              <w:jc w:val="center"/>
+            </w:pPr>
+          </w:p>
+        </w:tc>
+        <w:tc>
+          <w:tcPr>
+            <w:tcW w:w="1701" w:type="dxa"/>
+          </w:tcPr>
+          <w:p>
+            <w:pPr>
+              <w:jc w:val="center"/>
+            </w:pPr>
+            <w:r>
+              <w:t xml:space="preserve">Customer searches the details </w:t>
+            </w:r>
+          </w:p>
+        </w:tc>
+        <w:tc>
+          <w:tcPr>
+            <w:tcW w:w="3969" w:type="dxa"/>
+          </w:tcPr>
+          <w:p>
+            <w:r>
+              <w:t>1.  Launch the URL of the application</w:t>
+            </w:r>
+          </w:p>
+          <w:p>
+            <w:r>
+              <w:t>2. Customer clicks on the [Search]</w:t>
+            </w:r>
+          </w:p>
+          <w:p>
+            <w:r>
+              <w:t>3. Customer enters the Model of the car in the search bar</w:t>
+            </w:r>
+            <w:r>
+              <w:br/>
+              <w:t>4. Customer clicks the [Search]</w:t>
+            </w:r>
+          </w:p>
+          <w:p>
+            <w:pPr>
+              <w:jc w:val="center"/>
+            </w:pPr>
+          </w:p>
+        </w:tc>
+        <w:tc>
+          <w:tcPr>
+            <w:tcW w:w="4116" w:type="dxa"/>
+          </w:tcPr>
+          <w:p>
+            <w:r>
+              <w:t>1. Application launched successfully</w:t>
+            </w:r>
+          </w:p>
+          <w:p>
+            <w:r>
+              <w:t>2. Search page is displayed successfully</w:t>
+            </w:r>
+          </w:p>
+          <w:p>
+            <w:r>
+              <w:t>3. Customer searches the Model of the car</w:t>
+            </w:r>
+          </w:p>
+          <w:p>
+            <w:r>
+              <w:t xml:space="preserve">4. List of the details, i.e., Name, Address, City, </w:t>
+            </w:r>
+            <w:proofErr w:type="spellStart"/>
+            <w:r>
+              <w:t>PhoneNumber</w:t>
+            </w:r>
+            <w:proofErr w:type="spellEnd"/>
+            <w:r>
+              <w:t>, Email, Make, Model, Year is displayed successfully</w:t>
+            </w:r>
+          </w:p>
+        </w:tc>
+      </w:tr>
+      <w:tr>
+        <w:trPr>
+          <w:trHeight w:val="298"/>
+        </w:trPr>
+        <w:tc>
+          <w:tcPr>
+            <w:tcW w:w="704" w:type="dxa"/>
+          </w:tcPr>
+          <w:p>
+            <w:pPr>
+              <w:pStyle w:val="ListParagraph"/>
+              <w:numPr>
+                <w:ilvl w:val="0"/>
+                <w:numId w:val="15"/>
+              </w:numPr>
+              <w:jc w:val="center"/>
+            </w:pPr>
+          </w:p>
+        </w:tc>
+        <w:tc>
+          <w:tcPr>
+            <w:tcW w:w="1701" w:type="dxa"/>
+          </w:tcPr>
+          <w:p>
+            <w:pPr>
+              <w:jc w:val="center"/>
+            </w:pPr>
+            <w:r>
+              <w:t>Email accepts Email format</w:t>
+            </w:r>
+          </w:p>
+        </w:tc>
+        <w:tc>
+          <w:tcPr>
+            <w:tcW w:w="3969" w:type="dxa"/>
+          </w:tcPr>
+          <w:p>
+            <w:pPr>
+              <w:pStyle w:val="ListParagraph"/>
+              <w:ind w:left="0"/>
+            </w:pPr>
+            <w:r>
+              <w:t>1. Launch the URL of the application</w:t>
+            </w:r>
+          </w:p>
+          <w:p>
+            <w:pPr>
+              <w:pStyle w:val="ListParagraph"/>
+              <w:ind w:left="0"/>
+            </w:pPr>
+            <w:r>
+              <w:t>2. Customer clicks on the [New Customer]</w:t>
+            </w:r>
+          </w:p>
+          <w:p>
+            <w:pPr>
+              <w:pStyle w:val="ListParagraph"/>
+              <w:ind w:left="0"/>
+            </w:pPr>
+            <w:r>
+              <w:t xml:space="preserve">3. Customer enters the Name, Address, City, </w:t>
+            </w:r>
+            <w:proofErr w:type="spellStart"/>
+            <w:r>
+              <w:t>PhoneNumber</w:t>
+            </w:r>
+            <w:proofErr w:type="spellEnd"/>
+            <w:r>
+              <w:t>, Email, Make, Model, Year</w:t>
+            </w:r>
+            <w:r>
+              <w:br/>
+              <w:t>4. Customers enters Email not in Email format</w:t>
+            </w:r>
+          </w:p>
+          <w:p>
+            <w:pPr>
+              <w:pStyle w:val="ListParagraph"/>
+              <w:ind w:left="0"/>
+            </w:pPr>
+            <w:r>
+              <w:t>5. Customer clicks the [Submit]</w:t>
+            </w:r>
+          </w:p>
+        </w:tc>
+        <w:tc>
+          <w:tcPr>
+            <w:tcW w:w="4116" w:type="dxa"/>
+          </w:tcPr>
+          <w:p>
+            <w:r>
+              <w:t>1. Application launched successfully</w:t>
+            </w:r>
+          </w:p>
+          <w:p>
+            <w:r>
+              <w:t>2. New Customer page gets opened successfully</w:t>
+            </w:r>
+          </w:p>
+          <w:p>
+            <w:r>
+              <w:t>3. Entered the values of Name, Address, City, Phone Number, Email, Make, Model, Year successfully</w:t>
+            </w:r>
+          </w:p>
+          <w:p>
+            <w:r>
+              <w:t>4. Details of the customer is not saved successfully</w:t>
+            </w:r>
+          </w:p>
+        </w:tc>
+      </w:tr>
+      <w:tr>
+        <w:trPr>
+          <w:trHeight w:val="298"/>
+        </w:trPr>
+        <w:tc>
+          <w:tcPr>
+            <w:tcW w:w="704" w:type="dxa"/>
+          </w:tcPr>
+          <w:p>
+            <w:pPr>
+              <w:pStyle w:val="ListParagraph"/>
+              <w:numPr>
+                <w:ilvl w:val="0"/>
+                <w:numId w:val="15"/>
+              </w:numPr>
+              <w:jc w:val="center"/>
+            </w:pPr>
+          </w:p>
+        </w:tc>
+        <w:tc>
+          <w:tcPr>
+            <w:tcW w:w="1701" w:type="dxa"/>
+          </w:tcPr>
+          <w:p>
+            <w:pPr>
+              <w:jc w:val="center"/>
+            </w:pPr>
+            <w:r>
+              <w:t>Year accepts the year format and the year up to present one</w:t>
+            </w:r>
+          </w:p>
+        </w:tc>
+        <w:tc>
+          <w:tcPr>
+            <w:tcW w:w="3969" w:type="dxa"/>
+          </w:tcPr>
+          <w:p>
+            <w:pPr>
+              <w:pStyle w:val="ListParagraph"/>
+              <w:ind w:left="0"/>
+            </w:pPr>
+            <w:r>
+              <w:t>1. Launch the URL of the application</w:t>
+            </w:r>
+          </w:p>
+          <w:p>
+            <w:pPr>
+              <w:pStyle w:val="ListParagraph"/>
+              <w:ind w:left="0"/>
+            </w:pPr>
+            <w:r>
+              <w:t>2. Customer clicks on the [New Customer]</w:t>
+            </w:r>
+          </w:p>
+          <w:p>
+            <w:pPr>
+              <w:pStyle w:val="ListParagraph"/>
+              <w:ind w:left="0"/>
+            </w:pPr>
+            <w:r>
+              <w:t xml:space="preserve">3. Customer enters the Name, Address, City, </w:t>
+            </w:r>
+            <w:proofErr w:type="spellStart"/>
+            <w:r>
+              <w:t>PhoneNumber</w:t>
+            </w:r>
+            <w:proofErr w:type="spellEnd"/>
+            <w:r>
+              <w:t>, Email, Make, Model, Year</w:t>
+            </w:r>
+            <w:r>
+              <w:br/>
+              <w:t>4. Customers enters next year value</w:t>
+            </w:r>
+          </w:p>
+          <w:p>
+            <w:pPr>
+              <w:pStyle w:val="ListParagraph"/>
+              <w:ind w:left="0"/>
+            </w:pPr>
+            <w:r>
+              <w:t>5. Customer clicks the [Submit]</w:t>
+            </w:r>
+          </w:p>
+        </w:tc>
+        <w:tc>
+          <w:tcPr>
+            <w:tcW w:w="4116" w:type="dxa"/>
+          </w:tcPr>
+          <w:p>
+            <w:r>
+              <w:t>1. Application launched successfully</w:t>
+            </w:r>
+          </w:p>
+          <w:p>
+            <w:r>
+              <w:t>2. New Customer page gets opened successfully</w:t>
+            </w:r>
+          </w:p>
+          <w:p>
+            <w:r>
+              <w:t>3. Entered the values of Name, Address, City, Phone Number, Email, Make, Model, Year successfully</w:t>
+            </w:r>
+          </w:p>
+          <w:p>
+            <w:r>
+              <w:t>4. Details of the customer is not saved successfully</w:t>
+            </w:r>
+          </w:p>
+          <w:p/>
+        </w:tc>
+      </w:tr>
+    </w:tbl>
     <w:p>
       <w:pPr>
         <w:pStyle w:val="ListParagraph"/>
@@ -1710,6 +2411,95 @@
     </w:lvl>
   </w:abstractNum>
   <w:abstractNum w:abstractNumId="8" w15:restartNumberingAfterBreak="0">
+    <w:nsid w:val="38CB772C"/>
+    <w:multiLevelType w:val="hybridMultilevel"/>
+    <w:tmpl w:val="799A7D80"/>
+    <w:lvl w:ilvl="0" w:tplc="1009000F">
+      <w:start w:val="1"/>
+      <w:numFmt w:val="decimal"/>
+      <w:lvlText w:val="%1."/>
+      <w:lvlJc w:val="left"/>
+      <w:pPr>
+        <w:ind w:left="720" w:hanging="360"/>
+      </w:pPr>
+      <w:rPr>
+        <w:rFonts w:hint="default"/>
+      </w:rPr>
+    </w:lvl>
+    <w:lvl w:ilvl="1" w:tplc="10090019" w:tentative="1">
+      <w:start w:val="1"/>
+      <w:numFmt w:val="lowerLetter"/>
+      <w:lvlText w:val="%2."/>
+      <w:lvlJc w:val="left"/>
+      <w:pPr>
+        <w:ind w:left="1440" w:hanging="360"/>
+      </w:pPr>
+    </w:lvl>
+    <w:lvl w:ilvl="2" w:tplc="1009001B" w:tentative="1">
+      <w:start w:val="1"/>
+      <w:numFmt w:val="lowerRoman"/>
+      <w:lvlText w:val="%3."/>
+      <w:lvlJc w:val="right"/>
+      <w:pPr>
+        <w:ind w:left="2160" w:hanging="180"/>
+      </w:pPr>
+    </w:lvl>
+    <w:lvl w:ilvl="3" w:tplc="1009000F" w:tentative="1">
+      <w:start w:val="1"/>
+      <w:numFmt w:val="decimal"/>
+      <w:lvlText w:val="%4."/>
+      <w:lvlJc w:val="left"/>
+      <w:pPr>
+        <w:ind w:left="2880" w:hanging="360"/>
+      </w:pPr>
+    </w:lvl>
+    <w:lvl w:ilvl="4" w:tplc="10090019" w:tentative="1">
+      <w:start w:val="1"/>
+      <w:numFmt w:val="lowerLetter"/>
+      <w:lvlText w:val="%5."/>
+      <w:lvlJc w:val="left"/>
+      <w:pPr>
+        <w:ind w:left="3600" w:hanging="360"/>
+      </w:pPr>
+    </w:lvl>
+    <w:lvl w:ilvl="5" w:tplc="1009001B" w:tentative="1">
+      <w:start w:val="1"/>
+      <w:numFmt w:val="lowerRoman"/>
+      <w:lvlText w:val="%6."/>
+      <w:lvlJc w:val="right"/>
+      <w:pPr>
+        <w:ind w:left="4320" w:hanging="180"/>
+      </w:pPr>
+    </w:lvl>
+    <w:lvl w:ilvl="6" w:tplc="1009000F" w:tentative="1">
+      <w:start w:val="1"/>
+      <w:numFmt w:val="decimal"/>
+      <w:lvlText w:val="%7."/>
+      <w:lvlJc w:val="left"/>
+      <w:pPr>
+        <w:ind w:left="5040" w:hanging="360"/>
+      </w:pPr>
+    </w:lvl>
+    <w:lvl w:ilvl="7" w:tplc="10090019" w:tentative="1">
+      <w:start w:val="1"/>
+      <w:numFmt w:val="lowerLetter"/>
+      <w:lvlText w:val="%8."/>
+      <w:lvlJc w:val="left"/>
+      <w:pPr>
+        <w:ind w:left="5760" w:hanging="360"/>
+      </w:pPr>
+    </w:lvl>
+    <w:lvl w:ilvl="8" w:tplc="1009001B" w:tentative="1">
+      <w:start w:val="1"/>
+      <w:numFmt w:val="lowerRoman"/>
+      <w:lvlText w:val="%9."/>
+      <w:lvlJc w:val="right"/>
+      <w:pPr>
+        <w:ind w:left="6480" w:hanging="180"/>
+      </w:pPr>
+    </w:lvl>
+  </w:abstractNum>
+  <w:abstractNum w:abstractNumId="9" w15:restartNumberingAfterBreak="0">
     <w:nsid w:val="39C02800"/>
     <w:multiLevelType w:val="hybridMultilevel"/>
     <w:tmpl w:val="121AB408"/>
@@ -1798,7 +2588,7 @@
       </w:pPr>
     </w:lvl>
   </w:abstractNum>
-  <w:abstractNum w:abstractNumId="9" w15:restartNumberingAfterBreak="0">
+  <w:abstractNum w:abstractNumId="10" w15:restartNumberingAfterBreak="0">
     <w:nsid w:val="442C172B"/>
     <w:multiLevelType w:val="hybridMultilevel"/>
     <w:tmpl w:val="1C98768E"/>
@@ -1887,7 +2677,96 @@
       </w:pPr>
     </w:lvl>
   </w:abstractNum>
-  <w:abstractNum w:abstractNumId="10" w15:restartNumberingAfterBreak="0">
+  <w:abstractNum w:abstractNumId="11" w15:restartNumberingAfterBreak="0">
+    <w:nsid w:val="457F5563"/>
+    <w:multiLevelType w:val="hybridMultilevel"/>
+    <w:tmpl w:val="E190E55A"/>
+    <w:lvl w:ilvl="0" w:tplc="1009000F">
+      <w:start w:val="1"/>
+      <w:numFmt w:val="decimal"/>
+      <w:lvlText w:val="%1."/>
+      <w:lvlJc w:val="left"/>
+      <w:pPr>
+        <w:ind w:left="360" w:hanging="360"/>
+      </w:pPr>
+      <w:rPr>
+        <w:rFonts w:hint="default"/>
+      </w:rPr>
+    </w:lvl>
+    <w:lvl w:ilvl="1" w:tplc="10090019" w:tentative="1">
+      <w:start w:val="1"/>
+      <w:numFmt w:val="lowerLetter"/>
+      <w:lvlText w:val="%2."/>
+      <w:lvlJc w:val="left"/>
+      <w:pPr>
+        <w:ind w:left="1080" w:hanging="360"/>
+      </w:pPr>
+    </w:lvl>
+    <w:lvl w:ilvl="2" w:tplc="1009001B" w:tentative="1">
+      <w:start w:val="1"/>
+      <w:numFmt w:val="lowerRoman"/>
+      <w:lvlText w:val="%3."/>
+      <w:lvlJc w:val="right"/>
+      <w:pPr>
+        <w:ind w:left="1800" w:hanging="180"/>
+      </w:pPr>
+    </w:lvl>
+    <w:lvl w:ilvl="3" w:tplc="1009000F" w:tentative="1">
+      <w:start w:val="1"/>
+      <w:numFmt w:val="decimal"/>
+      <w:lvlText w:val="%4."/>
+      <w:lvlJc w:val="left"/>
+      <w:pPr>
+        <w:ind w:left="2520" w:hanging="360"/>
+      </w:pPr>
+    </w:lvl>
+    <w:lvl w:ilvl="4" w:tplc="10090019" w:tentative="1">
+      <w:start w:val="1"/>
+      <w:numFmt w:val="lowerLetter"/>
+      <w:lvlText w:val="%5."/>
+      <w:lvlJc w:val="left"/>
+      <w:pPr>
+        <w:ind w:left="3240" w:hanging="360"/>
+      </w:pPr>
+    </w:lvl>
+    <w:lvl w:ilvl="5" w:tplc="1009001B" w:tentative="1">
+      <w:start w:val="1"/>
+      <w:numFmt w:val="lowerRoman"/>
+      <w:lvlText w:val="%6."/>
+      <w:lvlJc w:val="right"/>
+      <w:pPr>
+        <w:ind w:left="3960" w:hanging="180"/>
+      </w:pPr>
+    </w:lvl>
+    <w:lvl w:ilvl="6" w:tplc="1009000F" w:tentative="1">
+      <w:start w:val="1"/>
+      <w:numFmt w:val="decimal"/>
+      <w:lvlText w:val="%7."/>
+      <w:lvlJc w:val="left"/>
+      <w:pPr>
+        <w:ind w:left="4680" w:hanging="360"/>
+      </w:pPr>
+    </w:lvl>
+    <w:lvl w:ilvl="7" w:tplc="10090019" w:tentative="1">
+      <w:start w:val="1"/>
+      <w:numFmt w:val="lowerLetter"/>
+      <w:lvlText w:val="%8."/>
+      <w:lvlJc w:val="left"/>
+      <w:pPr>
+        <w:ind w:left="5400" w:hanging="360"/>
+      </w:pPr>
+    </w:lvl>
+    <w:lvl w:ilvl="8" w:tplc="1009001B" w:tentative="1">
+      <w:start w:val="1"/>
+      <w:numFmt w:val="lowerRoman"/>
+      <w:lvlText w:val="%9."/>
+      <w:lvlJc w:val="right"/>
+      <w:pPr>
+        <w:ind w:left="6120" w:hanging="180"/>
+      </w:pPr>
+    </w:lvl>
+  </w:abstractNum>
+  <w:abstractNum w:abstractNumId="12" w15:restartNumberingAfterBreak="0">
     <w:nsid w:val="4BDB598A"/>
     <w:multiLevelType w:val="hybridMultilevel"/>
     <w:tmpl w:val="0E6E144E"/>
@@ -1976,7 +2855,7 @@
       </w:pPr>
     </w:lvl>
   </w:abstractNum>
-  <w:abstractNum w:abstractNumId="11" w15:restartNumberingAfterBreak="0">
+  <w:abstractNum w:abstractNumId="13" w15:restartNumberingAfterBreak="0">
     <w:nsid w:val="574256BC"/>
     <w:multiLevelType w:val="hybridMultilevel"/>
     <w:tmpl w:val="9770174E"/>
@@ -2065,7 +2944,7 @@
       </w:pPr>
     </w:lvl>
   </w:abstractNum>
-  <w:abstractNum w:abstractNumId="12" w15:restartNumberingAfterBreak="0">
+  <w:abstractNum w:abstractNumId="14" w15:restartNumberingAfterBreak="0">
     <w:nsid w:val="6E544E2F"/>
     <w:multiLevelType w:val="hybridMultilevel"/>
     <w:tmpl w:val="8D5ECFC2"/>
@@ -2164,16 +3043,16 @@
     <w:abstractNumId w:val="3"/>
   </w:num>
   <w:num w:numId="4">
+    <w:abstractNumId w:val="12"/>
+  </w:num>
+  <w:num w:numId="5">
     <w:abstractNumId w:val="10"/>
   </w:num>
-  <w:num w:numId="5">
+  <w:num w:numId="6">
     <w:abstractNumId w:val="9"/>
   </w:num>
-  <w:num w:numId="6">
-    <w:abstractNumId w:val="8"/>
-  </w:num>
   <w:num w:numId="7">
-    <w:abstractNumId w:val="12"/>
+    <w:abstractNumId w:val="14"/>
   </w:num>
   <w:num w:numId="8">
     <w:abstractNumId w:val="1"/>
@@ -2188,10 +3067,16 @@
     <w:abstractNumId w:val="7"/>
   </w:num>
   <w:num w:numId="12">
-    <w:abstractNumId w:val="11"/>
+    <w:abstractNumId w:val="13"/>
   </w:num>
   <w:num w:numId="13">
     <w:abstractNumId w:val="4"/>
+  </w:num>
+  <w:num w:numId="14">
+    <w:abstractNumId w:val="11"/>
+  </w:num>
+  <w:num w:numId="15">
+    <w:abstractNumId w:val="8"/>
   </w:num>
 </w:numbering>
 </file>

</xml_diff>